<commit_message>
did i even change anything? idk
</commit_message>
<xml_diff>
--- a/TSP-Report.docx
+++ b/TSP-Report.docx
@@ -1496,27 +1496,14 @@
                             <w:r>
                               <w:t xml:space="preserve">Figure </w:t>
                             </w:r>
-                            <w:r>
-                              <w:fldChar w:fldCharType="begin"/>
-                            </w:r>
-                            <w:r>
-                              <w:instrText xml:space="preserve"> SEQ Figure \* ARABIC </w:instrText>
-                            </w:r>
-                            <w:r>
-                              <w:fldChar w:fldCharType="separate"/>
-                            </w:r>
-                            <w:r>
-                              <w:rPr>
-                                <w:noProof/>
-                              </w:rPr>
-                              <w:t>1</w:t>
-                            </w:r>
-                            <w:r>
-                              <w:rPr>
-                                <w:noProof/>
-                              </w:rPr>
-                              <w:fldChar w:fldCharType="end"/>
-                            </w:r>
+                            <w:fldSimple w:instr=" SEQ Figure \* ARABIC ">
+                              <w:r>
+                                <w:rPr>
+                                  <w:noProof/>
+                                </w:rPr>
+                                <w:t>1</w:t>
+                              </w:r>
+                            </w:fldSimple>
                             <w:r>
                               <w:t>: N vs Runtime of Nearest-Neighbors Approach</w:t>
                             </w:r>
@@ -1554,27 +1541,14 @@
                       <w:r>
                         <w:t xml:space="preserve">Figure </w:t>
                       </w:r>
-                      <w:r>
-                        <w:fldChar w:fldCharType="begin"/>
-                      </w:r>
-                      <w:r>
-                        <w:instrText xml:space="preserve"> SEQ Figure \* ARABIC </w:instrText>
-                      </w:r>
-                      <w:r>
-                        <w:fldChar w:fldCharType="separate"/>
-                      </w:r>
-                      <w:r>
-                        <w:rPr>
-                          <w:noProof/>
-                        </w:rPr>
-                        <w:t>1</w:t>
-                      </w:r>
-                      <w:r>
-                        <w:rPr>
-                          <w:noProof/>
-                        </w:rPr>
-                        <w:fldChar w:fldCharType="end"/>
-                      </w:r>
+                      <w:fldSimple w:instr=" SEQ Figure \* ARABIC ">
+                        <w:r>
+                          <w:rPr>
+                            <w:noProof/>
+                          </w:rPr>
+                          <w:t>1</w:t>
+                        </w:r>
+                      </w:fldSimple>
                       <w:r>
                         <w:t>: N vs Runtime of Nearest-Neighbors Approach</w:t>
                       </w:r>
@@ -1863,7 +1837,29 @@
           <w:iCs w:val="0"/>
           <w:color w:val="auto"/>
         </w:rPr>
-        <w:t>+ n! + n!*n) -&gt; O(n!</w:t>
+        <w:t>+ n! + n!</w:t>
+      </w:r>
+      <w:r>
+        <w:rPr>
+          <w:rStyle w:val="IntenseEmphasis"/>
+          <w:b/>
+          <w:bCs/>
+          <w:i w:val="0"/>
+          <w:iCs w:val="0"/>
+          <w:color w:val="auto"/>
+        </w:rPr>
+        <w:t>*n</w:t>
+      </w:r>
+      <w:r>
+        <w:rPr>
+          <w:rStyle w:val="IntenseEmphasis"/>
+          <w:b/>
+          <w:bCs/>
+          <w:i w:val="0"/>
+          <w:iCs w:val="0"/>
+          <w:color w:val="auto"/>
+        </w:rPr>
+        <w:t>) -&gt; O(n!</w:t>
       </w:r>
       <w:r>
         <w:rPr>
@@ -2800,24 +2796,14 @@
                             <w:r>
                               <w:t xml:space="preserve">Figure </w:t>
                             </w:r>
-                            <w:r>
-                              <w:fldChar w:fldCharType="begin"/>
-                            </w:r>
-                            <w:r>
-                              <w:instrText xml:space="preserve"> SEQ Figure \* ARABIC </w:instrText>
-                            </w:r>
-                            <w:r>
-                              <w:fldChar w:fldCharType="separate"/>
-                            </w:r>
-                            <w:r>
-                              <w:rPr>
-                                <w:noProof/>
-                              </w:rPr>
-                              <w:t>2</w:t>
-                            </w:r>
-                            <w:r>
-                              <w:fldChar w:fldCharType="end"/>
-                            </w:r>
+                            <w:fldSimple w:instr=" SEQ Figure \* ARABIC ">
+                              <w:r>
+                                <w:rPr>
+                                  <w:noProof/>
+                                </w:rPr>
+                                <w:t>2</w:t>
+                              </w:r>
+                            </w:fldSimple>
                             <w:r>
                               <w:t>: N vs Runtime of Exhaustive Search Approach</w:t>
                             </w:r>
@@ -2851,24 +2837,14 @@
                       <w:r>
                         <w:t xml:space="preserve">Figure </w:t>
                       </w:r>
-                      <w:r>
-                        <w:fldChar w:fldCharType="begin"/>
-                      </w:r>
-                      <w:r>
-                        <w:instrText xml:space="preserve"> SEQ Figure \* ARABIC </w:instrText>
-                      </w:r>
-                      <w:r>
-                        <w:fldChar w:fldCharType="separate"/>
-                      </w:r>
-                      <w:r>
-                        <w:rPr>
-                          <w:noProof/>
-                        </w:rPr>
-                        <w:t>2</w:t>
-                      </w:r>
-                      <w:r>
-                        <w:fldChar w:fldCharType="end"/>
-                      </w:r>
+                      <w:fldSimple w:instr=" SEQ Figure \* ARABIC ">
+                        <w:r>
+                          <w:rPr>
+                            <w:noProof/>
+                          </w:rPr>
+                          <w:t>2</w:t>
+                        </w:r>
+                      </w:fldSimple>
                       <w:r>
                         <w:t>: N vs Runtime of Exhaustive Search Approach</w:t>
                       </w:r>

</xml_diff>